<commit_message>
Revisione marcatura per Gatto
</commit_message>
<xml_diff>
--- a/marcatura-ANT/lemmatizzazione.docx
+++ b/marcatura-ANT/lemmatizzazione.docx
@@ -1,6 +1,6 @@
 
 <file path=word/document.xml><?xml version="1.0" encoding="utf-8"?>
-<w:document xmlns:wpc="http://schemas.microsoft.com/office/word/2010/wordprocessingCanvas" xmlns:cx="http://schemas.microsoft.com/office/drawing/2014/chartex" xmlns:cx1="http://schemas.microsoft.com/office/drawing/2015/9/8/chartex" xmlns:cx2="http://schemas.microsoft.com/office/drawing/2015/10/21/chartex" xmlns:cx3="http://schemas.microsoft.com/office/drawing/2016/5/9/chartex" xmlns:cx4="http://schemas.microsoft.com/office/drawing/2016/5/10/chartex" xmlns:cx5="http://schemas.microsoft.com/office/drawing/2016/5/11/chartex" xmlns:cx6="http://schemas.microsoft.com/office/drawing/2016/5/12/chartex" xmlns:cx7="http://schemas.microsoft.com/office/drawing/2016/5/13/chartex" xmlns:cx8="http://schemas.microsoft.com/office/drawing/2016/5/14/chartex" xmlns:mc="http://schemas.openxmlformats.org/markup-compatibility/2006" xmlns:aink="http://schemas.microsoft.com/office/drawing/2016/ink" xmlns:am3d="http://schemas.microsoft.com/office/drawing/2017/model3d" xmlns:o="urn:schemas-microsoft-com:office:office" xmlns:r="http://schemas.openxmlformats.org/officeDocument/2006/relationships" xmlns:m="http://schemas.openxmlformats.org/officeDocument/2006/math" xmlns:v="urn:schemas-microsoft-com:vml" xmlns:wp14="http://schemas.microsoft.com/office/word/2010/wordprocessingDrawing" xmlns:wp="http://schemas.openxmlformats.org/drawingml/2006/wordprocessingDrawing" xmlns:w10="urn:schemas-microsoft-com:office:word" xmlns:w="http://schemas.openxmlformats.org/wordprocessingml/2006/main" xmlns:w14="http://schemas.microsoft.com/office/word/2010/wordml" xmlns:w15="http://schemas.microsoft.com/office/word/2012/wordml" xmlns:w16cid="http://schemas.microsoft.com/office/word/2016/wordml/cid" xmlns:w16se="http://schemas.microsoft.com/office/word/2015/wordml/symex" xmlns:wpg="http://schemas.microsoft.com/office/word/2010/wordprocessingGroup" xmlns:wpi="http://schemas.microsoft.com/office/word/2010/wordprocessingInk" xmlns:wne="http://schemas.microsoft.com/office/word/2006/wordml" xmlns:wps="http://schemas.microsoft.com/office/word/2010/wordprocessingShape" mc:Ignorable="w14 w15 w16se w16cid wp14">
+<w:document xmlns:wpc="http://schemas.microsoft.com/office/word/2010/wordprocessingCanvas" xmlns:cx="http://schemas.microsoft.com/office/drawing/2014/chartex" xmlns:cx1="http://schemas.microsoft.com/office/drawing/2015/9/8/chartex" xmlns:cx2="http://schemas.microsoft.com/office/drawing/2015/10/21/chartex" xmlns:cx3="http://schemas.microsoft.com/office/drawing/2016/5/9/chartex" xmlns:cx4="http://schemas.microsoft.com/office/drawing/2016/5/10/chartex" xmlns:cx5="http://schemas.microsoft.com/office/drawing/2016/5/11/chartex" xmlns:cx6="http://schemas.microsoft.com/office/drawing/2016/5/12/chartex" xmlns:cx7="http://schemas.microsoft.com/office/drawing/2016/5/13/chartex" xmlns:cx8="http://schemas.microsoft.com/office/drawing/2016/5/14/chartex" xmlns:mc="http://schemas.openxmlformats.org/markup-compatibility/2006" xmlns:aink="http://schemas.microsoft.com/office/drawing/2016/ink" xmlns:am3d="http://schemas.microsoft.com/office/drawing/2017/model3d" xmlns:o="urn:schemas-microsoft-com:office:office" xmlns:oel="http://schemas.microsoft.com/office/2019/extlst" xmlns:r="http://schemas.openxmlformats.org/officeDocument/2006/relationships" xmlns:m="http://schemas.openxmlformats.org/officeDocument/2006/math" xmlns:v="urn:schemas-microsoft-com:vml" xmlns:wp14="http://schemas.microsoft.com/office/word/2010/wordprocessingDrawing" xmlns:wp="http://schemas.openxmlformats.org/drawingml/2006/wordprocessingDrawing" xmlns:w10="urn:schemas-microsoft-com:office:word" xmlns:w="http://schemas.openxmlformats.org/wordprocessingml/2006/main" xmlns:w14="http://schemas.microsoft.com/office/word/2010/wordml" xmlns:w15="http://schemas.microsoft.com/office/word/2012/wordml" xmlns:w16cex="http://schemas.microsoft.com/office/word/2018/wordml/cex" xmlns:w16cid="http://schemas.microsoft.com/office/word/2016/wordml/cid" xmlns:w16="http://schemas.microsoft.com/office/word/2018/wordml" xmlns:w16du="http://schemas.microsoft.com/office/word/2023/wordml/word16du" xmlns:w16sdtdh="http://schemas.microsoft.com/office/word/2020/wordml/sdtdatahash" xmlns:w16se="http://schemas.microsoft.com/office/word/2015/wordml/symex" xmlns:wpg="http://schemas.microsoft.com/office/word/2010/wordprocessingGroup" xmlns:wpi="http://schemas.microsoft.com/office/word/2010/wordprocessingInk" xmlns:wne="http://schemas.microsoft.com/office/word/2006/wordml" xmlns:wps="http://schemas.microsoft.com/office/word/2010/wordprocessingShape" mc:Ignorable="w14 w15 w16se w16cid w16 w16cex w16sdtdh wp14">
   <w:body>
     <w:p>
       <w:pPr>
@@ -10,38 +10,31 @@
           <w:rFonts w:ascii="Arial" w:eastAsia="Arial" w:hAnsi="Arial" w:cs="Arial"/>
         </w:rPr>
       </w:pPr>
+      <w:bookmarkStart w:id="0" w:name="_Hlk134610550"/>
       <w:r>
         <w:rPr>
           <w:rFonts w:ascii="Arial" w:eastAsia="Arial" w:hAnsi="Arial" w:cs="Arial"/>
         </w:rPr>
-        <w:t>%</w:t>
-      </w:r>
-      <w:proofErr w:type="spellStart"/>
+        <w:t>%a</w:t>
+      </w:r>
       <w:r>
         <w:rPr>
           <w:rFonts w:ascii="Arial" w:eastAsia="Arial" w:hAnsi="Arial" w:cs="Arial"/>
         </w:rPr>
-        <w:t>a</w:t>
-      </w:r>
+        <w:t>ak</w:t>
+      </w:r>
+    </w:p>
+    <w:p>
+      <w:pPr>
+        <w:rPr>
+          <w:rFonts w:ascii="Arial" w:eastAsia="Times New Roman" w:hAnsi="Arial" w:cs="Arial"/>
+          <w:lang w:eastAsia="it-IT"/>
+        </w:rPr>
+      </w:pPr>
       <w:r>
         <w:rPr>
           <w:rFonts w:ascii="Arial" w:eastAsia="Arial" w:hAnsi="Arial" w:cs="Arial"/>
         </w:rPr>
-        <w:t>ak</w:t>
-      </w:r>
-      <w:proofErr w:type="spellEnd"/>
-    </w:p>
-    <w:p>
-      <w:pPr>
-        <w:rPr>
-          <w:rFonts w:ascii="Arial" w:eastAsia="Times New Roman" w:hAnsi="Arial" w:cs="Arial"/>
-          <w:lang w:eastAsia="it-IT"/>
-        </w:rPr>
-      </w:pPr>
-      <w:r>
-        <w:rPr>
-          <w:rFonts w:ascii="Arial" w:eastAsia="Arial" w:hAnsi="Arial" w:cs="Arial"/>
-        </w:rPr>
         <w:t xml:space="preserve">&amp;V   </w:t>
       </w:r>
       <w:r>
@@ -64,17 +57,8 @@
           <w:rFonts w:ascii="Arial" w:eastAsia="Times New Roman" w:hAnsi="Arial" w:cs="Arial"/>
           <w:color w:val="000000"/>
         </w:rPr>
-        <w:t xml:space="preserve">angelica </w:t>
-      </w:r>
-      <w:proofErr w:type="spellStart"/>
-      <w:r>
-        <w:rPr>
-          <w:rFonts w:ascii="Arial" w:eastAsia="Times New Roman" w:hAnsi="Arial" w:cs="Arial"/>
-          <w:color w:val="000000"/>
-        </w:rPr>
-        <w:t>belleça</w:t>
-      </w:r>
-      <w:proofErr w:type="spellEnd"/>
+        <w:t>angelica belleça</w:t>
+      </w:r>
     </w:p>
     <w:p>
       <w:pPr>
@@ -148,45 +132,22 @@
           <w:rFonts w:ascii="Arial" w:eastAsia="Times New Roman" w:hAnsi="Arial" w:cs="Arial"/>
           <w:color w:val="000000"/>
         </w:rPr>
-        <w:t xml:space="preserve">   </w:t>
-      </w:r>
-      <w:r>
-        <w:rPr>
-          <w:rFonts w:ascii="Arial" w:eastAsia="Times New Roman" w:hAnsi="Arial" w:cs="Arial"/>
-          <w:color w:val="000000"/>
-        </w:rPr>
-        <w:t xml:space="preserve">Se </w:t>
-      </w:r>
-      <w:r>
-        <w:rPr>
-          <w:rFonts w:ascii="Arial" w:eastAsia="Times New Roman" w:hAnsi="Arial" w:cs="Arial"/>
-          <w:color w:val="000000"/>
-          <w:lang w:eastAsia="it-IT"/>
-        </w:rPr>
-        <w:t>'</w:t>
-      </w:r>
-      <w:r>
-        <w:rPr>
-          <w:rFonts w:ascii="Arial" w:eastAsia="Times New Roman" w:hAnsi="Arial" w:cs="Arial"/>
-          <w:color w:val="000000"/>
-        </w:rPr>
-        <w:t xml:space="preserve">l ciel ci mostra </w:t>
-      </w:r>
-      <w:proofErr w:type="spellStart"/>
-      <w:r>
-        <w:rPr>
-          <w:rFonts w:ascii="Arial" w:eastAsia="Times New Roman" w:hAnsi="Arial" w:cs="Arial"/>
-          <w:color w:val="000000"/>
-        </w:rPr>
-        <w:t>el</w:t>
-      </w:r>
-      <w:proofErr w:type="spellEnd"/>
-      <w:r>
-        <w:rPr>
-          <w:rFonts w:ascii="Arial" w:eastAsia="Times New Roman" w:hAnsi="Arial" w:cs="Arial"/>
-          <w:color w:val="000000"/>
-        </w:rPr>
-        <w:t xml:space="preserve"> sol e</w:t>
+        <w:t xml:space="preserve">   Se </w:t>
+      </w:r>
+      <w:r>
+        <w:rPr>
+          <w:rFonts w:ascii="Arial" w:eastAsia="Times New Roman" w:hAnsi="Arial" w:cs="Arial"/>
+          <w:color w:val="000000"/>
+          <w:lang w:eastAsia="it-IT"/>
+        </w:rPr>
+        <w:t>'</w:t>
+      </w:r>
+      <w:r>
+        <w:rPr>
+          <w:rFonts w:ascii="Arial" w:eastAsia="Times New Roman" w:hAnsi="Arial" w:cs="Arial"/>
+          <w:color w:val="000000"/>
+        </w:rPr>
+        <w:t>l ciel ci mostra el sol e</w:t>
       </w:r>
       <w:r>
         <w:rPr>
@@ -203,21 +164,12 @@
         </w:rPr>
         <w:t>·</w:t>
       </w:r>
-      <w:proofErr w:type="spellStart"/>
-      <w:r>
-        <w:rPr>
-          <w:rFonts w:ascii="Arial" w:eastAsia="Times New Roman" w:hAnsi="Arial" w:cs="Arial"/>
-          <w:color w:val="000000"/>
-        </w:rPr>
-        <w:t>lle</w:t>
-      </w:r>
-      <w:proofErr w:type="spellEnd"/>
-      <w:r>
-        <w:rPr>
-          <w:rFonts w:ascii="Arial" w:eastAsia="Times New Roman" w:hAnsi="Arial" w:cs="Arial"/>
-          <w:color w:val="000000"/>
-        </w:rPr>
-        <w:t xml:space="preserve"> suo stelle,</w:t>
+      <w:r>
+        <w:rPr>
+          <w:rFonts w:ascii="Arial" w:eastAsia="Times New Roman" w:hAnsi="Arial" w:cs="Arial"/>
+          <w:color w:val="000000"/>
+        </w:rPr>
+        <w:t>lle suo stelle,</w:t>
       </w:r>
     </w:p>
     <w:p>
@@ -291,23 +243,7 @@
           <w:rFonts w:ascii="Arial" w:eastAsia="Times New Roman" w:hAnsi="Arial" w:cs="Arial"/>
           <w:color w:val="000000"/>
         </w:rPr>
-        <w:t xml:space="preserve">mostraci le suo luci </w:t>
-      </w:r>
-      <w:proofErr w:type="spellStart"/>
-      <w:r>
-        <w:rPr>
-          <w:rFonts w:ascii="Arial" w:eastAsia="Times New Roman" w:hAnsi="Arial" w:cs="Arial"/>
-          <w:color w:val="000000"/>
-        </w:rPr>
-        <w:t>sancte</w:t>
-      </w:r>
-      <w:proofErr w:type="spellEnd"/>
-      <w:r>
-        <w:rPr>
-          <w:rFonts w:ascii="Arial" w:eastAsia="Times New Roman" w:hAnsi="Arial" w:cs="Arial"/>
-          <w:color w:val="000000"/>
-        </w:rPr>
-        <w:t xml:space="preserve"> et belle</w:t>
+        <w:t>mostraci le suo luci sancte et belle</w:t>
       </w:r>
       <w:r>
         <w:rPr>
@@ -343,91 +279,27 @@
           <w:color w:val="000000"/>
         </w:rPr>
       </w:pPr>
-      <w:proofErr w:type="spellStart"/>
-      <w:r>
-        <w:rPr>
-          <w:rFonts w:ascii="Arial" w:eastAsia="Times New Roman" w:hAnsi="Arial" w:cs="Arial"/>
-          <w:color w:val="000000"/>
-        </w:rPr>
-        <w:t>avançò</w:t>
-      </w:r>
-      <w:proofErr w:type="spellEnd"/>
-      <w:r>
-        <w:rPr>
-          <w:rFonts w:ascii="Arial" w:eastAsia="Times New Roman" w:hAnsi="Arial" w:cs="Arial"/>
-          <w:color w:val="000000"/>
-        </w:rPr>
-        <w:t xml:space="preserve"> di </w:t>
-      </w:r>
-      <w:proofErr w:type="spellStart"/>
-      <w:r>
-        <w:rPr>
-          <w:rFonts w:ascii="Arial" w:eastAsia="Times New Roman" w:hAnsi="Arial" w:cs="Arial"/>
-          <w:color w:val="000000"/>
-        </w:rPr>
-        <w:t>belleçe</w:t>
-      </w:r>
-      <w:proofErr w:type="spellEnd"/>
-      <w:r>
-        <w:rPr>
-          <w:rFonts w:ascii="Arial" w:eastAsia="Times New Roman" w:hAnsi="Arial" w:cs="Arial"/>
-          <w:color w:val="000000"/>
-        </w:rPr>
-        <w:t xml:space="preserve"> </w:t>
-      </w:r>
-      <w:proofErr w:type="spellStart"/>
-      <w:r>
-        <w:rPr>
-          <w:rFonts w:ascii="Arial" w:eastAsia="Times New Roman" w:hAnsi="Arial" w:cs="Arial"/>
-          <w:color w:val="000000"/>
-        </w:rPr>
-        <w:t>el</w:t>
-      </w:r>
-      <w:proofErr w:type="spellEnd"/>
-      <w:r>
-        <w:rPr>
-          <w:rFonts w:ascii="Arial" w:eastAsia="Times New Roman" w:hAnsi="Arial" w:cs="Arial"/>
-          <w:color w:val="000000"/>
-        </w:rPr>
-        <w:t xml:space="preserve"> paradiso.</w:t>
-      </w:r>
-    </w:p>
-    <w:p>
-      <w:pPr>
-        <w:rPr>
-          <w:rFonts w:ascii="Arial" w:eastAsia="Times New Roman" w:hAnsi="Arial" w:cs="Arial"/>
-          <w:color w:val="000000"/>
-        </w:rPr>
-      </w:pPr>
-      <w:r>
-        <w:rPr>
-          <w:rFonts w:ascii="Arial" w:eastAsia="Times New Roman" w:hAnsi="Arial" w:cs="Arial"/>
-          <w:color w:val="000000"/>
-        </w:rPr>
-        <w:t xml:space="preserve">   </w:t>
-      </w:r>
-      <w:r>
-        <w:rPr>
-          <w:rFonts w:ascii="Arial" w:eastAsia="Times New Roman" w:hAnsi="Arial" w:cs="Arial"/>
-          <w:color w:val="000000"/>
-        </w:rPr>
-        <w:t xml:space="preserve">Per Dio, mirate </w:t>
-      </w:r>
-      <w:proofErr w:type="spellStart"/>
-      <w:r>
-        <w:rPr>
-          <w:rFonts w:ascii="Arial" w:eastAsia="Times New Roman" w:hAnsi="Arial" w:cs="Arial"/>
-          <w:color w:val="000000"/>
-        </w:rPr>
-        <w:t>el</w:t>
-      </w:r>
-      <w:proofErr w:type="spellEnd"/>
-      <w:r>
-        <w:rPr>
-          <w:rFonts w:ascii="Arial" w:eastAsia="Times New Roman" w:hAnsi="Arial" w:cs="Arial"/>
-          <w:color w:val="000000"/>
-        </w:rPr>
-        <w:t xml:space="preserve"> suo sacrato riso</w:t>
+      <w:r>
+        <w:rPr>
+          <w:rFonts w:ascii="Arial" w:eastAsia="Times New Roman" w:hAnsi="Arial" w:cs="Arial"/>
+          <w:color w:val="000000"/>
+        </w:rPr>
+        <w:t>avançò di belleçe el paradiso.</w:t>
+      </w:r>
+    </w:p>
+    <w:p>
+      <w:pPr>
+        <w:rPr>
+          <w:rFonts w:ascii="Arial" w:eastAsia="Times New Roman" w:hAnsi="Arial" w:cs="Arial"/>
+          <w:color w:val="000000"/>
+        </w:rPr>
+      </w:pPr>
+      <w:r>
+        <w:rPr>
+          <w:rFonts w:ascii="Arial" w:eastAsia="Times New Roman" w:hAnsi="Arial" w:cs="Arial"/>
+          <w:color w:val="000000"/>
+        </w:rPr>
+        <w:t xml:space="preserve">   Per Dio, mirate el suo sacrato riso</w:t>
       </w:r>
     </w:p>
     <w:p>
@@ -509,97 +381,74 @@
         <w:rPr>
           <w:rFonts w:ascii="Arial" w:eastAsia="Arial" w:hAnsi="Arial" w:cs="Arial"/>
         </w:rPr>
-        <w:t>%</w:t>
-      </w:r>
-      <w:proofErr w:type="spellStart"/>
+        <w:t>%aal</w:t>
+      </w:r>
+    </w:p>
+    <w:p>
+      <w:pPr>
+        <w:rPr>
+          <w:rFonts w:ascii="Arial" w:eastAsia="Times New Roman" w:hAnsi="Arial" w:cs="Arial"/>
+          <w:color w:val="000000"/>
+        </w:rPr>
+      </w:pPr>
       <w:r>
         <w:rPr>
           <w:rFonts w:ascii="Arial" w:eastAsia="Arial" w:hAnsi="Arial" w:cs="Arial"/>
         </w:rPr>
-        <w:t>aa</w:t>
-      </w:r>
-      <w:r>
-        <w:rPr>
-          <w:rFonts w:ascii="Arial" w:eastAsia="Arial" w:hAnsi="Arial" w:cs="Arial"/>
+        <w:t xml:space="preserve">&amp;V   </w:t>
+      </w:r>
+      <w:r>
+        <w:rPr>
+          <w:rFonts w:ascii="Arial" w:eastAsia="Times New Roman" w:hAnsi="Arial" w:cs="Arial"/>
+          <w:color w:val="000000"/>
+        </w:rPr>
+        <w:t>Da tanto disonesto et reo fervore</w:t>
+      </w:r>
+    </w:p>
+    <w:p>
+      <w:pPr>
+        <w:rPr>
+          <w:rFonts w:ascii="Arial" w:eastAsia="Times New Roman" w:hAnsi="Arial" w:cs="Arial"/>
+          <w:color w:val="000000"/>
+        </w:rPr>
+      </w:pPr>
+      <w:r>
+        <w:rPr>
+          <w:rFonts w:ascii="Arial" w:eastAsia="Times New Roman" w:hAnsi="Arial" w:cs="Arial"/>
+          <w:color w:val="000000"/>
+        </w:rPr>
+        <w:t>fermo son di partire,</w:t>
+      </w:r>
+    </w:p>
+    <w:p>
+      <w:pPr>
+        <w:rPr>
+          <w:rFonts w:ascii="Arial" w:eastAsia="Times New Roman" w:hAnsi="Arial" w:cs="Arial"/>
+          <w:color w:val="000000"/>
+        </w:rPr>
+      </w:pPr>
+      <w:r>
+        <w:rPr>
+          <w:rFonts w:ascii="Arial" w:eastAsia="Times New Roman" w:hAnsi="Arial" w:cs="Arial"/>
+          <w:color w:val="000000"/>
+        </w:rPr>
+        <w:t>ché non può più sofrire</w:t>
+      </w:r>
+    </w:p>
+    <w:p>
+      <w:pPr>
+        <w:rPr>
+          <w:rFonts w:ascii="Arial" w:eastAsia="Times New Roman" w:hAnsi="Arial" w:cs="Arial"/>
+          <w:color w:val="000000"/>
+        </w:rPr>
+      </w:pPr>
+      <w:r>
+        <w:rPr>
+          <w:rFonts w:ascii="Arial" w:eastAsia="Times New Roman" w:hAnsi="Arial" w:cs="Arial"/>
+          <w:color w:val="000000"/>
         </w:rPr>
         <w:t>l</w:t>
       </w:r>
-      <w:proofErr w:type="spellEnd"/>
-    </w:p>
-    <w:p>
-      <w:pPr>
-        <w:rPr>
-          <w:rFonts w:ascii="Arial" w:eastAsia="Times New Roman" w:hAnsi="Arial" w:cs="Arial"/>
-          <w:color w:val="000000"/>
-        </w:rPr>
-      </w:pPr>
-      <w:r>
-        <w:rPr>
-          <w:rFonts w:ascii="Arial" w:eastAsia="Arial" w:hAnsi="Arial" w:cs="Arial"/>
-        </w:rPr>
-        <w:t xml:space="preserve">&amp;V   </w:t>
-      </w:r>
-      <w:r>
-        <w:rPr>
-          <w:rFonts w:ascii="Arial" w:eastAsia="Times New Roman" w:hAnsi="Arial" w:cs="Arial"/>
-          <w:color w:val="000000"/>
-        </w:rPr>
-        <w:t>Da tanto disonesto et reo fervore</w:t>
-      </w:r>
-    </w:p>
-    <w:p>
-      <w:pPr>
-        <w:rPr>
-          <w:rFonts w:ascii="Arial" w:eastAsia="Times New Roman" w:hAnsi="Arial" w:cs="Arial"/>
-          <w:color w:val="000000"/>
-        </w:rPr>
-      </w:pPr>
-      <w:r>
-        <w:rPr>
-          <w:rFonts w:ascii="Arial" w:eastAsia="Times New Roman" w:hAnsi="Arial" w:cs="Arial"/>
-          <w:color w:val="000000"/>
-        </w:rPr>
-        <w:t>fermo son di partire,</w:t>
-      </w:r>
-    </w:p>
-    <w:p>
-      <w:pPr>
-        <w:rPr>
-          <w:rFonts w:ascii="Arial" w:eastAsia="Times New Roman" w:hAnsi="Arial" w:cs="Arial"/>
-          <w:color w:val="000000"/>
-        </w:rPr>
-      </w:pPr>
-      <w:r>
-        <w:rPr>
-          <w:rFonts w:ascii="Arial" w:eastAsia="Times New Roman" w:hAnsi="Arial" w:cs="Arial"/>
-          <w:color w:val="000000"/>
-        </w:rPr>
-        <w:t xml:space="preserve">ché non può più </w:t>
-      </w:r>
-      <w:proofErr w:type="spellStart"/>
-      <w:r>
-        <w:rPr>
-          <w:rFonts w:ascii="Arial" w:eastAsia="Times New Roman" w:hAnsi="Arial" w:cs="Arial"/>
-          <w:color w:val="000000"/>
-        </w:rPr>
-        <w:t>sofrire</w:t>
-      </w:r>
-      <w:proofErr w:type="spellEnd"/>
-    </w:p>
-    <w:p>
-      <w:pPr>
-        <w:rPr>
-          <w:rFonts w:ascii="Arial" w:eastAsia="Times New Roman" w:hAnsi="Arial" w:cs="Arial"/>
-          <w:color w:val="000000"/>
-        </w:rPr>
-      </w:pPr>
-      <w:r>
-        <w:rPr>
-          <w:rFonts w:ascii="Arial" w:eastAsia="Times New Roman" w:hAnsi="Arial" w:cs="Arial"/>
-          <w:color w:val="000000"/>
-        </w:rPr>
-        <w:t>l</w:t>
-      </w:r>
       <w:r>
         <w:rPr>
           <w:rFonts w:ascii="Arial" w:eastAsia="Times New Roman" w:hAnsi="Arial" w:cs="Arial"/>
@@ -630,7 +479,6 @@
         </w:rPr>
         <w:t xml:space="preserve">   </w:t>
       </w:r>
-      <w:proofErr w:type="gramStart"/>
       <w:r>
         <w:rPr>
           <w:rFonts w:ascii="Arial" w:eastAsia="Times New Roman" w:hAnsi="Arial" w:cs="Arial"/>
@@ -646,31 +494,21 @@
         </w:rPr>
         <w:t>'</w:t>
       </w:r>
-      <w:proofErr w:type="gramEnd"/>
-      <w:r>
-        <w:rPr>
-          <w:rFonts w:ascii="Arial" w:eastAsia="Times New Roman" w:hAnsi="Arial" w:cs="Arial"/>
-          <w:color w:val="000000"/>
-        </w:rPr>
-        <w:t xml:space="preserve"> mi ricorda </w:t>
-      </w:r>
-      <w:proofErr w:type="spellStart"/>
-      <w:r>
-        <w:rPr>
-          <w:rFonts w:ascii="Arial" w:eastAsia="Times New Roman" w:hAnsi="Arial" w:cs="Arial"/>
-          <w:color w:val="000000"/>
-        </w:rPr>
-        <w:t>a</w:t>
-      </w:r>
-      <w:r>
-        <w:rPr>
-          <w:rFonts w:ascii="Arial" w:eastAsia="Times New Roman" w:hAnsi="Arial" w:cs="Arial"/>
-          <w:color w:val="000000"/>
-          <w:lang w:eastAsia="it-IT"/>
-        </w:rPr>
-        <w:t>'</w:t>
-      </w:r>
-      <w:proofErr w:type="spellEnd"/>
+      <w:r>
+        <w:rPr>
+          <w:rFonts w:ascii="Arial" w:eastAsia="Times New Roman" w:hAnsi="Arial" w:cs="Arial"/>
+          <w:color w:val="000000"/>
+        </w:rPr>
+        <w:t xml:space="preserve"> mi ricorda a</w:t>
+      </w:r>
+      <w:r>
+        <w:rPr>
+          <w:rFonts w:ascii="Arial" w:eastAsia="Times New Roman" w:hAnsi="Arial" w:cs="Arial"/>
+          <w:color w:val="000000"/>
+          <w:lang w:eastAsia="it-IT"/>
+        </w:rPr>
+        <w:t>'</w:t>
+      </w:r>
       <w:r>
         <w:rPr>
           <w:rFonts w:ascii="Arial" w:eastAsia="Times New Roman" w:hAnsi="Arial" w:cs="Arial"/>
@@ -693,7 +531,6 @@
         </w:rPr>
         <w:t>·</w:t>
       </w:r>
-      <w:proofErr w:type="spellStart"/>
       <w:r>
         <w:rPr>
           <w:rFonts w:ascii="Arial" w:eastAsia="Times New Roman" w:hAnsi="Arial" w:cs="Arial"/>
@@ -716,52 +553,35 @@
         </w:rPr>
         <w:t>amai</w:t>
       </w:r>
-      <w:proofErr w:type="spellEnd"/>
-    </w:p>
-    <w:p>
-      <w:pPr>
-        <w:rPr>
-          <w:rFonts w:ascii="Arial" w:eastAsia="Times New Roman" w:hAnsi="Arial" w:cs="Arial"/>
-          <w:color w:val="000000"/>
-        </w:rPr>
-      </w:pPr>
-      <w:r>
-        <w:rPr>
-          <w:rFonts w:ascii="Arial" w:eastAsia="Times New Roman" w:hAnsi="Arial" w:cs="Arial"/>
-          <w:color w:val="000000"/>
-        </w:rPr>
-        <w:t xml:space="preserve">menato, e </w:t>
-      </w:r>
-      <w:proofErr w:type="spellStart"/>
-      <w:r>
-        <w:rPr>
-          <w:rFonts w:ascii="Arial" w:eastAsia="Times New Roman" w:hAnsi="Arial" w:cs="Arial"/>
-          <w:color w:val="000000"/>
-        </w:rPr>
-        <w:t>a</w:t>
-      </w:r>
-      <w:r>
-        <w:rPr>
-          <w:rFonts w:ascii="Arial" w:eastAsia="Times New Roman" w:hAnsi="Arial" w:cs="Arial"/>
-          <w:color w:val="000000"/>
-          <w:lang w:eastAsia="it-IT"/>
-        </w:rPr>
-        <w:t>'</w:t>
-      </w:r>
-      <w:proofErr w:type="spellEnd"/>
-      <w:r>
-        <w:rPr>
-          <w:rFonts w:ascii="Arial" w:eastAsia="Times New Roman" w:hAnsi="Arial" w:cs="Arial"/>
-          <w:color w:val="000000"/>
-        </w:rPr>
-        <w:t xml:space="preserve"> casi, et gli angosciosi affann</w:t>
-      </w:r>
-      <w:r>
-        <w:rPr>
-          <w:rFonts w:ascii="Arial" w:eastAsia="Times New Roman" w:hAnsi="Arial" w:cs="Arial"/>
-          <w:color w:val="000000"/>
-        </w:rPr>
-        <w:t>i</w:t>
+    </w:p>
+    <w:p>
+      <w:pPr>
+        <w:rPr>
+          <w:rFonts w:ascii="Arial" w:eastAsia="Times New Roman" w:hAnsi="Arial" w:cs="Arial"/>
+          <w:color w:val="000000"/>
+        </w:rPr>
+      </w:pPr>
+      <w:r>
+        <w:rPr>
+          <w:rFonts w:ascii="Arial" w:eastAsia="Times New Roman" w:hAnsi="Arial" w:cs="Arial"/>
+          <w:color w:val="000000"/>
+        </w:rPr>
+        <w:t>menato, e a</w:t>
+      </w:r>
+      <w:r>
+        <w:rPr>
+          <w:rFonts w:ascii="Arial" w:eastAsia="Times New Roman" w:hAnsi="Arial" w:cs="Arial"/>
+          <w:color w:val="000000"/>
+          <w:lang w:eastAsia="it-IT"/>
+        </w:rPr>
+        <w:t>'</w:t>
+      </w:r>
+      <w:r>
+        <w:rPr>
+          <w:rFonts w:ascii="Arial" w:eastAsia="Times New Roman" w:hAnsi="Arial" w:cs="Arial"/>
+          <w:color w:val="000000"/>
+        </w:rPr>
+        <w:t xml:space="preserve"> casi, et gli angosciosi affanni</w:t>
       </w:r>
     </w:p>
     <w:p>
@@ -821,8 +641,6 @@
           <w:color w:val="000000"/>
         </w:rPr>
       </w:pPr>
-      <w:bookmarkStart w:id="0" w:name="_GoBack"/>
-      <w:bookmarkEnd w:id="0"/>
       <w:r>
         <w:rPr>
           <w:rFonts w:ascii="Arial" w:eastAsia="Times New Roman" w:hAnsi="Arial" w:cs="Arial"/>
@@ -838,7 +656,6 @@
           <w:color w:val="000000"/>
         </w:rPr>
       </w:pPr>
-      <w:proofErr w:type="gramStart"/>
       <w:r>
         <w:rPr>
           <w:rFonts w:ascii="Arial" w:hAnsi="Arial" w:cs="Arial"/>
@@ -851,7 +668,6 @@
         </w:rPr>
         <w:t>[</w:t>
       </w:r>
-      <w:proofErr w:type="gramEnd"/>
       <w:r>
         <w:rPr>
           <w:rFonts w:ascii="Arial" w:eastAsia="Times New Roman" w:hAnsi="Arial" w:cs="Arial"/>
@@ -871,69 +687,30 @@
           <w:rFonts w:ascii="Arial" w:eastAsia="Times New Roman" w:hAnsi="Arial" w:cs="Arial"/>
           <w:color w:val="000000"/>
         </w:rPr>
-        <w:t>]</w:t>
-      </w:r>
-      <w:r>
-        <w:rPr>
-          <w:rFonts w:ascii="Arial" w:eastAsia="Times New Roman" w:hAnsi="Arial" w:cs="Arial"/>
+        <w:t>] granda fanmi,</w:t>
+      </w:r>
+    </w:p>
+    <w:p>
+      <w:pPr>
+        <w:rPr>
+          <w:rFonts w:ascii="Arial" w:eastAsia="Times New Roman" w:hAnsi="Arial" w:cs="Arial"/>
+          <w:lang w:eastAsia="it-IT"/>
+        </w:rPr>
+      </w:pPr>
+      <w:r>
+        <w:rPr>
+          <w:rFonts w:ascii="Arial" w:eastAsia="Times New Roman" w:hAnsi="Arial" w:cs="Arial"/>
+          <w:color w:val="000000"/>
+        </w:rPr>
+        <w:t>né</w:t>
+      </w:r>
+      <w:r>
+        <w:rPr>
+          <w:rFonts w:ascii="Arial" w:hAnsi="Arial" w:cs="Arial"/>
           <w:color w:val="000000"/>
         </w:rPr>
         <w:t xml:space="preserve"> </w:t>
       </w:r>
-      <w:proofErr w:type="spellStart"/>
-      <w:r>
-        <w:rPr>
-          <w:rFonts w:ascii="Arial" w:eastAsia="Times New Roman" w:hAnsi="Arial" w:cs="Arial"/>
-          <w:color w:val="000000"/>
-        </w:rPr>
-        <w:t>granda</w:t>
-      </w:r>
-      <w:proofErr w:type="spellEnd"/>
-      <w:r>
-        <w:rPr>
-          <w:rFonts w:ascii="Arial" w:eastAsia="Times New Roman" w:hAnsi="Arial" w:cs="Arial"/>
-          <w:color w:val="000000"/>
-        </w:rPr>
-        <w:t xml:space="preserve"> </w:t>
-      </w:r>
-      <w:proofErr w:type="spellStart"/>
-      <w:r>
-        <w:rPr>
-          <w:rFonts w:ascii="Arial" w:eastAsia="Times New Roman" w:hAnsi="Arial" w:cs="Arial"/>
-          <w:color w:val="000000"/>
-        </w:rPr>
-        <w:t>fanmi</w:t>
-      </w:r>
-      <w:proofErr w:type="spellEnd"/>
-      <w:r>
-        <w:rPr>
-          <w:rFonts w:ascii="Arial" w:eastAsia="Times New Roman" w:hAnsi="Arial" w:cs="Arial"/>
-          <w:color w:val="000000"/>
-        </w:rPr>
-        <w:t>,</w:t>
-      </w:r>
-    </w:p>
-    <w:p>
-      <w:pPr>
-        <w:rPr>
-          <w:rFonts w:ascii="Arial" w:eastAsia="Times New Roman" w:hAnsi="Arial" w:cs="Arial"/>
-          <w:lang w:eastAsia="it-IT"/>
-        </w:rPr>
-      </w:pPr>
-      <w:r>
-        <w:rPr>
-          <w:rFonts w:ascii="Arial" w:eastAsia="Times New Roman" w:hAnsi="Arial" w:cs="Arial"/>
-          <w:color w:val="000000"/>
-        </w:rPr>
-        <w:t>né</w:t>
-      </w:r>
-      <w:r>
-        <w:rPr>
-          <w:rFonts w:ascii="Arial" w:hAnsi="Arial" w:cs="Arial"/>
-          <w:color w:val="000000"/>
-        </w:rPr>
-        <w:t xml:space="preserve"> </w:t>
-      </w:r>
       <w:r>
         <w:rPr>
           <w:rFonts w:ascii="Arial" w:eastAsia="Times New Roman" w:hAnsi="Arial" w:cs="Arial"/>
@@ -942,31 +719,13 @@
         </w:rPr>
         <w:t>·</w:t>
       </w:r>
-      <w:proofErr w:type="spellStart"/>
-      <w:r>
-        <w:rPr>
-          <w:rFonts w:ascii="Arial" w:eastAsia="Times New Roman" w:hAnsi="Arial" w:cs="Arial"/>
-          <w:color w:val="000000"/>
-        </w:rPr>
-        <w:t>sso</w:t>
-      </w:r>
-      <w:proofErr w:type="spellEnd"/>
-      <w:r>
-        <w:rPr>
-          <w:rFonts w:ascii="Arial" w:eastAsia="Times New Roman" w:hAnsi="Arial" w:cs="Arial"/>
-          <w:color w:val="000000"/>
-        </w:rPr>
-        <w:t xml:space="preserve"> veder come me ne </w:t>
-      </w:r>
-      <w:proofErr w:type="spellStart"/>
-      <w:r>
-        <w:rPr>
-          <w:rFonts w:ascii="Arial" w:eastAsia="Times New Roman" w:hAnsi="Arial" w:cs="Arial"/>
-          <w:color w:val="000000"/>
-        </w:rPr>
-        <w:t>canpa</w:t>
-      </w:r>
-      <w:proofErr w:type="spellEnd"/>
+      <w:r>
+        <w:rPr>
+          <w:rFonts w:ascii="Arial" w:eastAsia="Times New Roman" w:hAnsi="Arial" w:cs="Arial"/>
+          <w:color w:val="000000"/>
+        </w:rPr>
+        <w:t>sso veder come me ne canpa</w:t>
+      </w:r>
       <w:r>
         <w:rPr>
           <w:rFonts w:ascii="Arial" w:eastAsia="Times New Roman" w:hAnsi="Arial" w:cs="Arial"/>
@@ -1015,96 +774,56 @@
         <w:rPr>
           <w:rFonts w:ascii="Arial" w:eastAsia="Arial" w:hAnsi="Arial" w:cs="Arial"/>
         </w:rPr>
-        <w:t>%</w:t>
-      </w:r>
-      <w:proofErr w:type="spellStart"/>
+        <w:t>%aam</w:t>
+      </w:r>
+    </w:p>
+    <w:p>
+      <w:pPr>
+        <w:rPr>
+          <w:rFonts w:ascii="Arial" w:eastAsia="Times New Roman" w:hAnsi="Arial" w:cs="Arial"/>
+          <w:color w:val="000000"/>
+        </w:rPr>
+      </w:pPr>
       <w:r>
         <w:rPr>
           <w:rFonts w:ascii="Arial" w:eastAsia="Arial" w:hAnsi="Arial" w:cs="Arial"/>
         </w:rPr>
-        <w:t>aa</w:t>
+        <w:t>&amp;V</w:t>
       </w:r>
       <w:r>
         <w:rPr>
           <w:rFonts w:ascii="Arial" w:eastAsia="Arial" w:hAnsi="Arial" w:cs="Arial"/>
         </w:rPr>
-        <w:t>m</w:t>
-      </w:r>
-      <w:proofErr w:type="spellEnd"/>
-    </w:p>
-    <w:p>
-      <w:pPr>
-        <w:rPr>
-          <w:rFonts w:ascii="Arial" w:eastAsia="Times New Roman" w:hAnsi="Arial" w:cs="Arial"/>
-          <w:color w:val="000000"/>
-        </w:rPr>
-      </w:pPr>
-      <w:r>
-        <w:rPr>
-          <w:rFonts w:ascii="Arial" w:eastAsia="Arial" w:hAnsi="Arial" w:cs="Arial"/>
-        </w:rPr>
-        <w:t>&amp;V</w:t>
-      </w:r>
-      <w:r>
-        <w:rPr>
-          <w:rFonts w:ascii="Arial" w:eastAsia="Arial" w:hAnsi="Arial" w:cs="Arial"/>
-        </w:rPr>
         <w:t xml:space="preserve">   </w:t>
       </w:r>
-      <w:proofErr w:type="spellStart"/>
-      <w:r>
-        <w:rPr>
-          <w:rFonts w:ascii="Arial" w:eastAsia="Times New Roman" w:hAnsi="Arial" w:cs="Arial"/>
-          <w:color w:val="000000"/>
-        </w:rPr>
-        <w:t>Dè</w:t>
-      </w:r>
-      <w:proofErr w:type="spellEnd"/>
-      <w:r>
-        <w:rPr>
-          <w:rFonts w:ascii="Arial" w:eastAsia="Times New Roman" w:hAnsi="Arial" w:cs="Arial"/>
-          <w:color w:val="000000"/>
-        </w:rPr>
-        <w:t xml:space="preserve">, </w:t>
-      </w:r>
-      <w:proofErr w:type="spellStart"/>
-      <w:r>
-        <w:rPr>
-          <w:rFonts w:ascii="Arial" w:eastAsia="Times New Roman" w:hAnsi="Arial" w:cs="Arial"/>
-          <w:color w:val="000000"/>
-        </w:rPr>
-        <w:t>dolçe</w:t>
-      </w:r>
-      <w:proofErr w:type="spellEnd"/>
-      <w:r>
-        <w:rPr>
-          <w:rFonts w:ascii="Arial" w:eastAsia="Times New Roman" w:hAnsi="Arial" w:cs="Arial"/>
-          <w:color w:val="000000"/>
-        </w:rPr>
-        <w:t xml:space="preserve"> Morte, cavami di pena</w:t>
-      </w:r>
-    </w:p>
-    <w:p>
-      <w:pPr>
-        <w:rPr>
-          <w:rFonts w:ascii="Arial" w:eastAsia="Times New Roman" w:hAnsi="Arial" w:cs="Arial"/>
-          <w:color w:val="000000"/>
-        </w:rPr>
-      </w:pPr>
-      <w:r>
-        <w:rPr>
-          <w:rFonts w:ascii="Arial" w:eastAsia="Times New Roman" w:hAnsi="Arial" w:cs="Arial"/>
-          <w:color w:val="000000"/>
-        </w:rPr>
-        <w:t xml:space="preserve">da poi che per seguir non ò più </w:t>
-      </w:r>
-      <w:r>
-        <w:rPr>
-          <w:rFonts w:ascii="Arial" w:eastAsia="Times New Roman" w:hAnsi="Arial" w:cs="Arial"/>
-          <w:smallCaps/>
-          <w:color w:val="000000"/>
-        </w:rPr>
-        <w:t>lena</w:t>
+      <w:r>
+        <w:rPr>
+          <w:rFonts w:ascii="Arial" w:eastAsia="Times New Roman" w:hAnsi="Arial" w:cs="Arial"/>
+          <w:color w:val="000000"/>
+        </w:rPr>
+        <w:t>Dè, dolçe Morte, cavami di pena</w:t>
+      </w:r>
+    </w:p>
+    <w:p>
+      <w:pPr>
+        <w:rPr>
+          <w:rFonts w:ascii="Arial" w:eastAsia="Times New Roman" w:hAnsi="Arial" w:cs="Arial"/>
+          <w:color w:val="000000"/>
+        </w:rPr>
+      </w:pPr>
+      <w:r>
+        <w:rPr>
+          <w:rFonts w:ascii="Arial" w:eastAsia="Times New Roman" w:hAnsi="Arial" w:cs="Arial"/>
+          <w:color w:val="000000"/>
+        </w:rPr>
+        <w:t>da poi che per seguir non ò pi</w:t>
+      </w:r>
+      <w:r>
+        <w:rPr>
+          <w:rFonts w:ascii="Arial" w:eastAsia="Times New Roman" w:hAnsi="Arial" w:cs="Arial"/>
+          <w:color w:val="000000"/>
+        </w:rPr>
+        <w:t>ù lena</w:t>
       </w:r>
       <w:r>
         <w:rPr>
@@ -1133,17 +852,8 @@
           <w:rFonts w:ascii="Arial" w:eastAsia="Times New Roman" w:hAnsi="Arial" w:cs="Arial"/>
           <w:color w:val="000000"/>
         </w:rPr>
-        <w:t xml:space="preserve">Che </w:t>
-      </w:r>
-      <w:proofErr w:type="spellStart"/>
-      <w:r>
-        <w:rPr>
-          <w:rFonts w:ascii="Arial" w:eastAsia="Times New Roman" w:hAnsi="Arial" w:cs="Arial"/>
-          <w:color w:val="000000"/>
-        </w:rPr>
-        <w:t>debb</w:t>
-      </w:r>
-      <w:proofErr w:type="spellEnd"/>
+        <w:t>Che debb</w:t>
+      </w:r>
       <w:r>
         <w:rPr>
           <w:rFonts w:ascii="Arial" w:eastAsia="Times New Roman" w:hAnsi="Arial" w:cs="Arial"/>
@@ -1217,17 +927,8 @@
           <w:rFonts w:ascii="Arial" w:eastAsia="Times New Roman" w:hAnsi="Arial" w:cs="Arial"/>
           <w:color w:val="000000"/>
         </w:rPr>
-        <w:t xml:space="preserve"> </w:t>
-      </w:r>
-      <w:proofErr w:type="spellStart"/>
-      <w:r>
-        <w:rPr>
-          <w:rFonts w:ascii="Arial" w:eastAsia="Times New Roman" w:hAnsi="Arial" w:cs="Arial"/>
-          <w:color w:val="000000"/>
-        </w:rPr>
-        <w:t>fedit</w:t>
-      </w:r>
-      <w:proofErr w:type="spellEnd"/>
+        <w:t xml:space="preserve"> fedit</w:t>
+      </w:r>
       <w:r>
         <w:rPr>
           <w:rFonts w:ascii="Arial" w:eastAsia="Times New Roman" w:hAnsi="Arial" w:cs="Arial"/>
@@ -1281,37 +982,12 @@
           <w:color w:val="000000"/>
         </w:rPr>
       </w:pPr>
-      <w:proofErr w:type="spellStart"/>
-      <w:r>
-        <w:rPr>
-          <w:rFonts w:ascii="Arial" w:eastAsia="Times New Roman" w:hAnsi="Arial" w:cs="Arial"/>
-          <w:color w:val="000000"/>
-        </w:rPr>
-        <w:t>nïente</w:t>
-      </w:r>
-      <w:proofErr w:type="spellEnd"/>
-      <w:r>
-        <w:rPr>
-          <w:rFonts w:ascii="Arial" w:eastAsia="Times New Roman" w:hAnsi="Arial" w:cs="Arial"/>
-          <w:color w:val="000000"/>
-        </w:rPr>
-        <w:t xml:space="preserve"> vale </w:t>
-      </w:r>
-      <w:proofErr w:type="spellStart"/>
-      <w:r>
-        <w:rPr>
-          <w:rFonts w:ascii="Arial" w:eastAsia="Times New Roman" w:hAnsi="Arial" w:cs="Arial"/>
-          <w:color w:val="000000"/>
-        </w:rPr>
-        <w:t>el</w:t>
-      </w:r>
-      <w:proofErr w:type="spellEnd"/>
-      <w:r>
-        <w:rPr>
-          <w:rFonts w:ascii="Arial" w:eastAsia="Times New Roman" w:hAnsi="Arial" w:cs="Arial"/>
-          <w:color w:val="000000"/>
-        </w:rPr>
-        <w:t xml:space="preserve"> mio esser fedele.</w:t>
+      <w:r>
+        <w:rPr>
+          <w:rFonts w:ascii="Arial" w:eastAsia="Times New Roman" w:hAnsi="Arial" w:cs="Arial"/>
+          <w:color w:val="000000"/>
+        </w:rPr>
+        <w:t>nïente vale el mio esser fedele.</w:t>
       </w:r>
     </w:p>
     <w:p>
@@ -1384,57 +1060,34 @@
         <w:rPr>
           <w:rFonts w:ascii="Arial" w:eastAsia="Arial" w:hAnsi="Arial" w:cs="Arial"/>
         </w:rPr>
-        <w:t>%</w:t>
-      </w:r>
-      <w:proofErr w:type="spellStart"/>
+        <w:t>%aan</w:t>
+      </w:r>
+    </w:p>
+    <w:p>
+      <w:pPr>
+        <w:rPr>
+          <w:rFonts w:ascii="Arial" w:eastAsia="Times New Roman" w:hAnsi="Arial" w:cs="Arial"/>
+          <w:color w:val="000000"/>
+        </w:rPr>
+      </w:pPr>
       <w:r>
         <w:rPr>
           <w:rFonts w:ascii="Arial" w:eastAsia="Arial" w:hAnsi="Arial" w:cs="Arial"/>
         </w:rPr>
-        <w:t>aa</w:t>
+        <w:t>&amp;V</w:t>
       </w:r>
       <w:r>
         <w:rPr>
           <w:rFonts w:ascii="Arial" w:eastAsia="Arial" w:hAnsi="Arial" w:cs="Arial"/>
         </w:rPr>
-        <w:t>n</w:t>
-      </w:r>
-      <w:proofErr w:type="spellEnd"/>
-    </w:p>
-    <w:p>
-      <w:pPr>
-        <w:rPr>
-          <w:rFonts w:ascii="Arial" w:eastAsia="Times New Roman" w:hAnsi="Arial" w:cs="Arial"/>
-          <w:color w:val="000000"/>
-        </w:rPr>
-      </w:pPr>
-      <w:r>
-        <w:rPr>
-          <w:rFonts w:ascii="Arial" w:eastAsia="Arial" w:hAnsi="Arial" w:cs="Arial"/>
-        </w:rPr>
-        <w:t>&amp;V</w:t>
-      </w:r>
-      <w:r>
-        <w:rPr>
-          <w:rFonts w:ascii="Arial" w:eastAsia="Arial" w:hAnsi="Arial" w:cs="Arial"/>
-        </w:rPr>
         <w:t xml:space="preserve">   </w:t>
       </w:r>
-      <w:proofErr w:type="spellStart"/>
-      <w:r>
-        <w:rPr>
-          <w:rFonts w:ascii="Arial" w:eastAsia="Times New Roman" w:hAnsi="Arial" w:cs="Arial"/>
-          <w:color w:val="000000"/>
-        </w:rPr>
-        <w:t>Dè</w:t>
-      </w:r>
-      <w:proofErr w:type="spellEnd"/>
-      <w:r>
-        <w:rPr>
-          <w:rFonts w:ascii="Arial" w:eastAsia="Times New Roman" w:hAnsi="Arial" w:cs="Arial"/>
-          <w:color w:val="000000"/>
-        </w:rPr>
-        <w:t>, fa</w:t>
+      <w:r>
+        <w:rPr>
+          <w:rFonts w:ascii="Arial" w:eastAsia="Times New Roman" w:hAnsi="Arial" w:cs="Arial"/>
+          <w:color w:val="000000"/>
+        </w:rPr>
+        <w:t>Dè, fa</w:t>
       </w:r>
       <w:r>
         <w:rPr>
@@ -1479,80 +1132,23 @@
           <w:rFonts w:ascii="Arial" w:eastAsia="Times New Roman" w:hAnsi="Arial" w:cs="Arial"/>
           <w:color w:val="000000"/>
         </w:rPr>
-        <w:t xml:space="preserve">ò </w:t>
-      </w:r>
-      <w:proofErr w:type="spellStart"/>
-      <w:r>
-        <w:rPr>
-          <w:rFonts w:ascii="Arial" w:eastAsia="Times New Roman" w:hAnsi="Arial" w:cs="Arial"/>
-          <w:color w:val="000000"/>
-        </w:rPr>
-        <w:t>adposta</w:t>
-      </w:r>
-      <w:proofErr w:type="spellEnd"/>
-      <w:r>
-        <w:rPr>
-          <w:rFonts w:ascii="Arial" w:eastAsia="Times New Roman" w:hAnsi="Arial" w:cs="Arial"/>
-          <w:color w:val="000000"/>
-        </w:rPr>
-        <w:t xml:space="preserve"> in tuo </w:t>
-      </w:r>
-      <w:proofErr w:type="spellStart"/>
-      <w:r>
-        <w:rPr>
-          <w:rFonts w:ascii="Arial" w:eastAsia="Times New Roman" w:hAnsi="Arial" w:cs="Arial"/>
-          <w:color w:val="000000"/>
-        </w:rPr>
-        <w:t>biltade</w:t>
-      </w:r>
-      <w:proofErr w:type="spellEnd"/>
-      <w:r>
-        <w:rPr>
-          <w:rFonts w:ascii="Arial" w:eastAsia="Times New Roman" w:hAnsi="Arial" w:cs="Arial"/>
-          <w:color w:val="000000"/>
-        </w:rPr>
-        <w:t>,</w:t>
-      </w:r>
-    </w:p>
-    <w:p>
-      <w:pPr>
-        <w:rPr>
-          <w:rFonts w:ascii="Arial" w:eastAsia="Times New Roman" w:hAnsi="Arial" w:cs="Arial"/>
-          <w:color w:val="000000"/>
-        </w:rPr>
-      </w:pPr>
-      <w:r>
-        <w:rPr>
-          <w:rFonts w:ascii="Arial" w:eastAsia="Times New Roman" w:hAnsi="Arial" w:cs="Arial"/>
-          <w:color w:val="000000"/>
-        </w:rPr>
-        <w:t xml:space="preserve">non </w:t>
-      </w:r>
-      <w:proofErr w:type="spellStart"/>
-      <w:r>
-        <w:rPr>
-          <w:rFonts w:ascii="Arial" w:eastAsia="Times New Roman" w:hAnsi="Arial" w:cs="Arial"/>
-          <w:color w:val="000000"/>
-        </w:rPr>
-        <w:t>sie</w:t>
-      </w:r>
-      <w:proofErr w:type="spellEnd"/>
-      <w:r>
-        <w:rPr>
-          <w:rFonts w:ascii="Arial" w:eastAsia="Times New Roman" w:hAnsi="Arial" w:cs="Arial"/>
-          <w:color w:val="000000"/>
-        </w:rPr>
-        <w:t xml:space="preserve"> con </w:t>
-      </w:r>
-      <w:proofErr w:type="spellStart"/>
-      <w:r>
-        <w:rPr>
-          <w:rFonts w:ascii="Arial" w:eastAsia="Times New Roman" w:hAnsi="Arial" w:cs="Arial"/>
-          <w:color w:val="000000"/>
-        </w:rPr>
-        <w:t>crudeltade</w:t>
-      </w:r>
-      <w:proofErr w:type="spellEnd"/>
+        <w:t>ò adposta in tuo biltade,</w:t>
+      </w:r>
+    </w:p>
+    <w:p>
+      <w:pPr>
+        <w:rPr>
+          <w:rFonts w:ascii="Arial" w:eastAsia="Times New Roman" w:hAnsi="Arial" w:cs="Arial"/>
+          <w:color w:val="000000"/>
+        </w:rPr>
+      </w:pPr>
+      <w:r>
+        <w:rPr>
+          <w:rFonts w:ascii="Arial" w:eastAsia="Times New Roman" w:hAnsi="Arial" w:cs="Arial"/>
+          <w:color w:val="000000"/>
+        </w:rPr>
+        <w:t>non sie con crudeltade</w:t>
+      </w:r>
     </w:p>
     <w:p>
       <w:pPr>
@@ -1618,72 +1214,38 @@
           <w:rFonts w:ascii="Arial" w:eastAsia="Times New Roman" w:hAnsi="Arial" w:cs="Arial"/>
           <w:color w:val="000000"/>
         </w:rPr>
-        <w:t xml:space="preserve">l </w:t>
-      </w:r>
-      <w:proofErr w:type="spellStart"/>
-      <w:r>
-        <w:rPr>
-          <w:rFonts w:ascii="Arial" w:eastAsia="Times New Roman" w:hAnsi="Arial" w:cs="Arial"/>
-          <w:color w:val="000000"/>
-        </w:rPr>
-        <w:t>fedel</w:t>
-      </w:r>
-      <w:proofErr w:type="spellEnd"/>
-      <w:r>
-        <w:rPr>
-          <w:rFonts w:ascii="Arial" w:eastAsia="Times New Roman" w:hAnsi="Arial" w:cs="Arial"/>
-          <w:color w:val="000000"/>
-        </w:rPr>
-        <w:t xml:space="preserve"> core</w:t>
-      </w:r>
-    </w:p>
-    <w:p>
-      <w:pPr>
-        <w:rPr>
-          <w:rFonts w:ascii="Arial" w:eastAsia="Times New Roman" w:hAnsi="Arial" w:cs="Arial"/>
-          <w:color w:val="000000"/>
-        </w:rPr>
-      </w:pPr>
-      <w:r>
-        <w:rPr>
-          <w:rFonts w:ascii="Arial" w:eastAsia="Times New Roman" w:hAnsi="Arial" w:cs="Arial"/>
-          <w:color w:val="000000"/>
-        </w:rPr>
-        <w:t xml:space="preserve">per </w:t>
-      </w:r>
-      <w:proofErr w:type="spellStart"/>
-      <w:r>
-        <w:rPr>
-          <w:rFonts w:ascii="Arial" w:eastAsia="Times New Roman" w:hAnsi="Arial" w:cs="Arial"/>
-          <w:color w:val="000000"/>
-        </w:rPr>
-        <w:t>tropp</w:t>
-      </w:r>
-      <w:proofErr w:type="spellEnd"/>
-      <w:r>
-        <w:rPr>
-          <w:rFonts w:ascii="Arial" w:eastAsia="Times New Roman" w:hAnsi="Arial" w:cs="Arial"/>
-          <w:color w:val="000000"/>
-          <w:lang w:eastAsia="it-IT"/>
-        </w:rPr>
-        <w:t>'</w:t>
-      </w:r>
-      <w:r>
-        <w:rPr>
-          <w:rFonts w:ascii="Arial" w:eastAsia="Times New Roman" w:hAnsi="Arial" w:cs="Arial"/>
-          <w:color w:val="000000"/>
-        </w:rPr>
-        <w:t xml:space="preserve"> </w:t>
-      </w:r>
-      <w:proofErr w:type="spellStart"/>
-      <w:r>
-        <w:rPr>
-          <w:rFonts w:ascii="Arial" w:eastAsia="Times New Roman" w:hAnsi="Arial" w:cs="Arial"/>
-          <w:color w:val="000000"/>
-        </w:rPr>
-        <w:t>acces</w:t>
-      </w:r>
-      <w:proofErr w:type="spellEnd"/>
+        <w:t>l fedel core</w:t>
+      </w:r>
+    </w:p>
+    <w:p>
+      <w:pPr>
+        <w:rPr>
+          <w:rFonts w:ascii="Arial" w:eastAsia="Times New Roman" w:hAnsi="Arial" w:cs="Arial"/>
+          <w:color w:val="000000"/>
+        </w:rPr>
+      </w:pPr>
+      <w:r>
+        <w:rPr>
+          <w:rFonts w:ascii="Arial" w:eastAsia="Times New Roman" w:hAnsi="Arial" w:cs="Arial"/>
+          <w:color w:val="000000"/>
+        </w:rPr>
+        <w:t>per tropp</w:t>
+      </w:r>
+      <w:r>
+        <w:rPr>
+          <w:rFonts w:ascii="Arial" w:eastAsia="Times New Roman" w:hAnsi="Arial" w:cs="Arial"/>
+          <w:color w:val="000000"/>
+          <w:lang w:eastAsia="it-IT"/>
+        </w:rPr>
+        <w:t>'</w:t>
+      </w:r>
+      <w:r>
+        <w:rPr>
+          <w:rFonts w:ascii="Arial" w:eastAsia="Times New Roman" w:hAnsi="Arial" w:cs="Arial"/>
+          <w:color w:val="000000"/>
+        </w:rPr>
+        <w:t xml:space="preserve"> acces</w:t>
+      </w:r>
       <w:r>
         <w:rPr>
           <w:rFonts w:ascii="Arial" w:eastAsia="Times New Roman" w:hAnsi="Arial" w:cs="Arial"/>
@@ -1712,70 +1274,22 @@
           <w:rFonts w:ascii="Arial" w:eastAsia="Times New Roman" w:hAnsi="Arial" w:cs="Arial"/>
           <w:color w:val="000000"/>
         </w:rPr>
-        <w:t xml:space="preserve">non chiuda gli </w:t>
-      </w:r>
-      <w:proofErr w:type="spellStart"/>
-      <w:r>
-        <w:rPr>
-          <w:rFonts w:ascii="Arial" w:eastAsia="Times New Roman" w:hAnsi="Arial" w:cs="Arial"/>
-          <w:color w:val="000000"/>
-        </w:rPr>
-        <w:t>ochi</w:t>
-      </w:r>
-      <w:proofErr w:type="spellEnd"/>
-      <w:r>
-        <w:rPr>
-          <w:rFonts w:ascii="Arial" w:eastAsia="Times New Roman" w:hAnsi="Arial" w:cs="Arial"/>
-          <w:color w:val="000000"/>
-        </w:rPr>
-        <w:t xml:space="preserve"> </w:t>
-      </w:r>
-      <w:proofErr w:type="gramStart"/>
-      <w:r>
-        <w:rPr>
-          <w:rFonts w:ascii="Arial" w:eastAsia="Times New Roman" w:hAnsi="Arial" w:cs="Arial"/>
-          <w:color w:val="000000"/>
-        </w:rPr>
-        <w:t>alla suo</w:t>
-      </w:r>
-      <w:proofErr w:type="gramEnd"/>
-      <w:r>
-        <w:rPr>
-          <w:rFonts w:ascii="Arial" w:eastAsia="Times New Roman" w:hAnsi="Arial" w:cs="Arial"/>
-          <w:color w:val="000000"/>
-        </w:rPr>
-        <w:t xml:space="preserve"> vita in prima</w:t>
-      </w:r>
-    </w:p>
-    <w:p>
-      <w:pPr>
-        <w:rPr>
-          <w:rFonts w:ascii="Arial" w:eastAsia="Times New Roman" w:hAnsi="Arial" w:cs="Arial"/>
-          <w:color w:val="000000"/>
-        </w:rPr>
-      </w:pPr>
-      <w:r>
-        <w:rPr>
-          <w:rFonts w:ascii="Arial" w:eastAsia="Times New Roman" w:hAnsi="Arial" w:cs="Arial"/>
-          <w:color w:val="000000"/>
-        </w:rPr>
-        <w:t xml:space="preserve">che quel </w:t>
-      </w:r>
-      <w:proofErr w:type="spellStart"/>
-      <w:r>
-        <w:rPr>
-          <w:rFonts w:ascii="Arial" w:eastAsia="Times New Roman" w:hAnsi="Arial" w:cs="Arial"/>
-          <w:color w:val="000000"/>
-        </w:rPr>
-        <w:t>dolçe</w:t>
-      </w:r>
-      <w:proofErr w:type="spellEnd"/>
-      <w:r>
-        <w:rPr>
-          <w:rFonts w:ascii="Arial" w:eastAsia="Times New Roman" w:hAnsi="Arial" w:cs="Arial"/>
-          <w:color w:val="000000"/>
-        </w:rPr>
-        <w:t xml:space="preserve"> splendore,</w:t>
+        <w:t>non chiuda gli ochi alla suo vita in prima</w:t>
+      </w:r>
+    </w:p>
+    <w:p>
+      <w:pPr>
+        <w:rPr>
+          <w:rFonts w:ascii="Arial" w:eastAsia="Times New Roman" w:hAnsi="Arial" w:cs="Arial"/>
+          <w:color w:val="000000"/>
+        </w:rPr>
+      </w:pPr>
+      <w:r>
+        <w:rPr>
+          <w:rFonts w:ascii="Arial" w:eastAsia="Times New Roman" w:hAnsi="Arial" w:cs="Arial"/>
+          <w:color w:val="000000"/>
+        </w:rPr>
+        <w:t>che quel dolçe splendore,</w:t>
       </w:r>
     </w:p>
     <w:p>
@@ -1805,23 +1319,7 @@
           <w:rFonts w:ascii="Arial" w:eastAsia="Times New Roman" w:hAnsi="Arial" w:cs="Arial"/>
           <w:color w:val="000000"/>
         </w:rPr>
-        <w:t xml:space="preserve">ogni </w:t>
-      </w:r>
-      <w:proofErr w:type="spellStart"/>
-      <w:r>
-        <w:rPr>
-          <w:rFonts w:ascii="Arial" w:eastAsia="Times New Roman" w:hAnsi="Arial" w:cs="Arial"/>
-          <w:color w:val="000000"/>
-        </w:rPr>
-        <w:t>belleçça</w:t>
-      </w:r>
-      <w:proofErr w:type="spellEnd"/>
-      <w:r>
-        <w:rPr>
-          <w:rFonts w:ascii="Arial" w:eastAsia="Times New Roman" w:hAnsi="Arial" w:cs="Arial"/>
-          <w:color w:val="000000"/>
-        </w:rPr>
-        <w:t xml:space="preserve"> onore,</w:t>
+        <w:t>ogni belleçça onore,</w:t>
       </w:r>
     </w:p>
     <w:p>
@@ -1851,39 +1349,7 @@
           <w:rFonts w:ascii="Arial" w:eastAsia="Times New Roman" w:hAnsi="Arial" w:cs="Arial"/>
           <w:color w:val="000000"/>
         </w:rPr>
-        <w:t xml:space="preserve"> mie </w:t>
-      </w:r>
-      <w:proofErr w:type="spellStart"/>
-      <w:r>
-        <w:rPr>
-          <w:rFonts w:ascii="Arial" w:eastAsia="Times New Roman" w:hAnsi="Arial" w:cs="Arial"/>
-          <w:color w:val="000000"/>
-        </w:rPr>
-        <w:t>sospir</w:t>
-      </w:r>
-      <w:proofErr w:type="spellEnd"/>
-      <w:r>
-        <w:rPr>
-          <w:rFonts w:ascii="Arial" w:eastAsia="Times New Roman" w:hAnsi="Arial" w:cs="Arial"/>
-          <w:color w:val="000000"/>
-        </w:rPr>
-        <w:t xml:space="preserve"> </w:t>
-      </w:r>
-      <w:proofErr w:type="spellStart"/>
-      <w:r>
-        <w:rPr>
-          <w:rFonts w:ascii="Arial" w:eastAsia="Times New Roman" w:hAnsi="Arial" w:cs="Arial"/>
-          <w:color w:val="000000"/>
-        </w:rPr>
-        <w:t>picciola</w:t>
-      </w:r>
-      <w:proofErr w:type="spellEnd"/>
-      <w:r>
-        <w:rPr>
-          <w:rFonts w:ascii="Arial" w:eastAsia="Times New Roman" w:hAnsi="Arial" w:cs="Arial"/>
-          <w:color w:val="000000"/>
-        </w:rPr>
-        <w:t xml:space="preserve"> stima,</w:t>
+        <w:t xml:space="preserve"> mie sospir picciola stima,</w:t>
       </w:r>
     </w:p>
     <w:p>
@@ -1935,54 +1401,22 @@
           <w:rFonts w:ascii="Arial" w:eastAsia="Times New Roman" w:hAnsi="Arial" w:cs="Arial"/>
           <w:color w:val="000000"/>
         </w:rPr>
-        <w:t xml:space="preserve">alta et </w:t>
-      </w:r>
-      <w:proofErr w:type="spellStart"/>
-      <w:r>
-        <w:rPr>
-          <w:rFonts w:ascii="Arial" w:eastAsia="Times New Roman" w:hAnsi="Arial" w:cs="Arial"/>
-          <w:color w:val="000000"/>
-        </w:rPr>
-        <w:t>glorïosa</w:t>
-      </w:r>
-      <w:proofErr w:type="spellEnd"/>
-      <w:r>
-        <w:rPr>
-          <w:rFonts w:ascii="Arial" w:eastAsia="Times New Roman" w:hAnsi="Arial" w:cs="Arial"/>
-          <w:color w:val="000000"/>
-        </w:rPr>
-        <w:t xml:space="preserve"> cima</w:t>
-      </w:r>
-    </w:p>
-    <w:p>
-      <w:pPr>
-        <w:rPr>
-          <w:rFonts w:ascii="Arial" w:eastAsia="Times New Roman" w:hAnsi="Arial" w:cs="Arial"/>
-          <w:color w:val="000000"/>
-        </w:rPr>
-      </w:pPr>
-      <w:r>
-        <w:rPr>
-          <w:rFonts w:ascii="Arial" w:eastAsia="Times New Roman" w:hAnsi="Arial" w:cs="Arial"/>
-          <w:color w:val="000000"/>
-        </w:rPr>
-        <w:t xml:space="preserve">di vostra </w:t>
-      </w:r>
-      <w:proofErr w:type="spellStart"/>
-      <w:r>
-        <w:rPr>
-          <w:rFonts w:ascii="Arial" w:eastAsia="Times New Roman" w:hAnsi="Arial" w:cs="Arial"/>
-          <w:color w:val="000000"/>
-        </w:rPr>
-        <w:t>graçia</w:t>
-      </w:r>
-      <w:proofErr w:type="spellEnd"/>
-      <w:r>
-        <w:rPr>
-          <w:rFonts w:ascii="Arial" w:eastAsia="Times New Roman" w:hAnsi="Arial" w:cs="Arial"/>
-          <w:color w:val="000000"/>
-        </w:rPr>
-        <w:t xml:space="preserve"> pieghi,</w:t>
+        <w:t>alta et glorïosa cima</w:t>
+      </w:r>
+    </w:p>
+    <w:p>
+      <w:pPr>
+        <w:rPr>
+          <w:rFonts w:ascii="Arial" w:eastAsia="Times New Roman" w:hAnsi="Arial" w:cs="Arial"/>
+          <w:color w:val="000000"/>
+        </w:rPr>
+      </w:pPr>
+      <w:r>
+        <w:rPr>
+          <w:rFonts w:ascii="Arial" w:eastAsia="Times New Roman" w:hAnsi="Arial" w:cs="Arial"/>
+          <w:color w:val="000000"/>
+        </w:rPr>
+        <w:t>di vostra graçia pieghi,</w:t>
       </w:r>
     </w:p>
     <w:p>
@@ -2064,67 +1498,35 @@
         <w:rPr>
           <w:rFonts w:ascii="Arial" w:eastAsia="Arial" w:hAnsi="Arial" w:cs="Arial"/>
         </w:rPr>
-        <w:t>%</w:t>
-      </w:r>
-      <w:proofErr w:type="spellStart"/>
+        <w:t>%aao</w:t>
+      </w:r>
+    </w:p>
+    <w:p>
+      <w:pPr>
+        <w:rPr>
+          <w:rFonts w:ascii="Arial" w:eastAsia="Times New Roman" w:hAnsi="Arial" w:cs="Arial"/>
+          <w:color w:val="000000"/>
+        </w:rPr>
+      </w:pPr>
       <w:r>
         <w:rPr>
           <w:rFonts w:ascii="Arial" w:eastAsia="Arial" w:hAnsi="Arial" w:cs="Arial"/>
         </w:rPr>
-        <w:t>aa</w:t>
+        <w:t>&amp;V</w:t>
       </w:r>
       <w:r>
         <w:rPr>
           <w:rFonts w:ascii="Arial" w:eastAsia="Arial" w:hAnsi="Arial" w:cs="Arial"/>
         </w:rPr>
-        <w:t>o</w:t>
-      </w:r>
-      <w:proofErr w:type="spellEnd"/>
-    </w:p>
-    <w:p>
-      <w:pPr>
-        <w:rPr>
-          <w:rFonts w:ascii="Arial" w:eastAsia="Times New Roman" w:hAnsi="Arial" w:cs="Arial"/>
-          <w:color w:val="000000"/>
-        </w:rPr>
-      </w:pPr>
-      <w:r>
-        <w:rPr>
-          <w:rFonts w:ascii="Arial" w:eastAsia="Arial" w:hAnsi="Arial" w:cs="Arial"/>
-        </w:rPr>
-        <w:t>&amp;V</w:t>
-      </w:r>
-      <w:r>
-        <w:rPr>
-          <w:rFonts w:ascii="Arial" w:eastAsia="Arial" w:hAnsi="Arial" w:cs="Arial"/>
-        </w:rPr>
         <w:t xml:space="preserve">   </w:t>
       </w:r>
-      <w:proofErr w:type="spellStart"/>
-      <w:r>
-        <w:rPr>
-          <w:rFonts w:ascii="Arial" w:eastAsia="Times New Roman" w:hAnsi="Arial" w:cs="Arial"/>
-          <w:color w:val="000000"/>
-        </w:rPr>
-        <w:t>Dè</w:t>
-      </w:r>
-      <w:proofErr w:type="spellEnd"/>
-      <w:r>
-        <w:rPr>
-          <w:rFonts w:ascii="Arial" w:eastAsia="Times New Roman" w:hAnsi="Arial" w:cs="Arial"/>
-          <w:color w:val="000000"/>
-        </w:rPr>
-        <w:t xml:space="preserve">, passa, </w:t>
-      </w:r>
-      <w:proofErr w:type="spellStart"/>
-      <w:r>
-        <w:rPr>
-          <w:rFonts w:ascii="Arial" w:eastAsia="Times New Roman" w:hAnsi="Arial" w:cs="Arial"/>
-          <w:color w:val="000000"/>
-        </w:rPr>
-        <w:t>temp</w:t>
-      </w:r>
-      <w:proofErr w:type="spellEnd"/>
+      <w:r>
+        <w:rPr>
+          <w:rFonts w:ascii="Arial" w:eastAsia="Times New Roman" w:hAnsi="Arial" w:cs="Arial"/>
+          <w:color w:val="000000"/>
+        </w:rPr>
+        <w:t>Dè, passa, temp</w:t>
+      </w:r>
       <w:r>
         <w:rPr>
           <w:rFonts w:ascii="Arial" w:eastAsia="Times New Roman" w:hAnsi="Arial" w:cs="Arial"/>
@@ -2153,14 +1555,7 @@
           <w:rFonts w:ascii="Arial" w:eastAsia="Times New Roman" w:hAnsi="Arial" w:cs="Arial"/>
           <w:color w:val="000000"/>
         </w:rPr>
-        <w:t>che</w:t>
-      </w:r>
-      <w:r>
-        <w:rPr>
-          <w:rFonts w:ascii="Arial" w:eastAsia="Times New Roman" w:hAnsi="Arial" w:cs="Arial"/>
-          <w:color w:val="000000"/>
-        </w:rPr>
-        <w:t xml:space="preserve"> </w:t>
+        <w:t xml:space="preserve">che </w:t>
       </w:r>
       <w:r>
         <w:rPr>
@@ -2170,21 +1565,12 @@
         </w:rPr>
         <w:t>·</w:t>
       </w:r>
-      <w:proofErr w:type="spellStart"/>
-      <w:r>
-        <w:rPr>
-          <w:rFonts w:ascii="Arial" w:eastAsia="Times New Roman" w:hAnsi="Arial" w:cs="Arial"/>
-          <w:color w:val="000000"/>
-        </w:rPr>
-        <w:t>lla</w:t>
-      </w:r>
-      <w:proofErr w:type="spellEnd"/>
-      <w:r>
-        <w:rPr>
-          <w:rFonts w:ascii="Arial" w:eastAsia="Times New Roman" w:hAnsi="Arial" w:cs="Arial"/>
-          <w:color w:val="000000"/>
-        </w:rPr>
-        <w:t xml:space="preserve"> mie vita sprona!</w:t>
+      <w:r>
+        <w:rPr>
+          <w:rFonts w:ascii="Arial" w:eastAsia="Times New Roman" w:hAnsi="Arial" w:cs="Arial"/>
+          <w:color w:val="000000"/>
+        </w:rPr>
+        <w:t>lla mie vita sprona!</w:t>
       </w:r>
     </w:p>
     <w:p>
@@ -2224,7 +1610,6 @@
         </w:rPr>
         <w:t>'</w:t>
       </w:r>
-      <w:proofErr w:type="spellStart"/>
       <w:r>
         <w:rPr>
           <w:rFonts w:ascii="Arial" w:eastAsia="Times New Roman" w:hAnsi="Arial" w:cs="Arial"/>
@@ -2232,7 +1617,6 @@
         </w:rPr>
         <w:t>abandona</w:t>
       </w:r>
-      <w:proofErr w:type="spellEnd"/>
     </w:p>
     <w:p>
       <w:pPr>
@@ -2313,57 +1697,23 @@
           <w:rFonts w:ascii="Arial" w:eastAsia="Times New Roman" w:hAnsi="Arial" w:cs="Arial"/>
           <w:color w:val="000000"/>
         </w:rPr>
-        <w:t xml:space="preserve">perché già fu di </w:t>
-      </w:r>
-      <w:proofErr w:type="spellStart"/>
-      <w:r>
-        <w:rPr>
-          <w:rFonts w:ascii="Arial" w:eastAsia="Times New Roman" w:hAnsi="Arial" w:cs="Arial"/>
-          <w:color w:val="000000"/>
-        </w:rPr>
-        <w:t>gratïosa</w:t>
-      </w:r>
-      <w:proofErr w:type="spellEnd"/>
-      <w:r>
-        <w:rPr>
-          <w:rFonts w:ascii="Arial" w:eastAsia="Times New Roman" w:hAnsi="Arial" w:cs="Arial"/>
-          <w:color w:val="000000"/>
-        </w:rPr>
-        <w:t xml:space="preserve"> donna;</w:t>
-      </w:r>
-    </w:p>
-    <w:p>
-      <w:pPr>
-        <w:rPr>
-          <w:rFonts w:ascii="Arial" w:eastAsia="Times New Roman" w:hAnsi="Arial" w:cs="Arial"/>
-          <w:color w:val="000000"/>
-        </w:rPr>
-      </w:pPr>
-      <w:proofErr w:type="spellStart"/>
-      <w:r>
-        <w:rPr>
-          <w:rFonts w:ascii="Arial" w:eastAsia="Times New Roman" w:hAnsi="Arial" w:cs="Arial"/>
-          <w:color w:val="000000"/>
-        </w:rPr>
-        <w:t>àmmi</w:t>
-      </w:r>
-      <w:proofErr w:type="spellEnd"/>
-      <w:r>
-        <w:rPr>
-          <w:rFonts w:ascii="Arial" w:eastAsia="Times New Roman" w:hAnsi="Arial" w:cs="Arial"/>
-          <w:color w:val="000000"/>
-        </w:rPr>
-        <w:t xml:space="preserve"> lasciato, </w:t>
-      </w:r>
-      <w:proofErr w:type="spellStart"/>
-      <w:r>
-        <w:rPr>
-          <w:rFonts w:ascii="Arial" w:eastAsia="Times New Roman" w:hAnsi="Arial" w:cs="Arial"/>
-          <w:color w:val="000000"/>
-        </w:rPr>
-        <w:t>ond</w:t>
-      </w:r>
-      <w:proofErr w:type="spellEnd"/>
+        <w:t>perché già fu di gratïosa donna;</w:t>
+      </w:r>
+    </w:p>
+    <w:p>
+      <w:pPr>
+        <w:rPr>
+          <w:rFonts w:ascii="Arial" w:eastAsia="Times New Roman" w:hAnsi="Arial" w:cs="Arial"/>
+          <w:color w:val="000000"/>
+        </w:rPr>
+      </w:pPr>
+      <w:r>
+        <w:rPr>
+          <w:rFonts w:ascii="Arial" w:eastAsia="Times New Roman" w:hAnsi="Arial" w:cs="Arial"/>
+          <w:color w:val="000000"/>
+        </w:rPr>
+        <w:t>àmmi lasciato, ond</w:t>
+      </w:r>
       <w:r>
         <w:rPr>
           <w:rFonts w:ascii="Arial" w:eastAsia="Times New Roman" w:hAnsi="Arial" w:cs="Arial"/>
@@ -2392,23 +1742,7 @@
           <w:rFonts w:ascii="Arial" w:eastAsia="Times New Roman" w:hAnsi="Arial" w:cs="Arial"/>
           <w:color w:val="000000"/>
         </w:rPr>
-        <w:t xml:space="preserve">ferma mi sta nel </w:t>
-      </w:r>
-      <w:proofErr w:type="spellStart"/>
-      <w:r>
-        <w:rPr>
-          <w:rFonts w:ascii="Arial" w:eastAsia="Times New Roman" w:hAnsi="Arial" w:cs="Arial"/>
-          <w:color w:val="000000"/>
-        </w:rPr>
-        <w:t>cor</w:t>
-      </w:r>
-      <w:proofErr w:type="spellEnd"/>
-      <w:r>
-        <w:rPr>
-          <w:rFonts w:ascii="Arial" w:eastAsia="Times New Roman" w:hAnsi="Arial" w:cs="Arial"/>
-          <w:color w:val="000000"/>
-        </w:rPr>
-        <w:t xml:space="preserve"> più che colonna.</w:t>
+        <w:t>ferma mi sta nel cor più che colonna.</w:t>
       </w:r>
     </w:p>
     <w:p>
@@ -2430,14 +1764,7 @@
           <w:rFonts w:ascii="Arial" w:eastAsia="Times New Roman" w:hAnsi="Arial" w:cs="Arial"/>
           <w:color w:val="000000"/>
         </w:rPr>
-        <w:t>Ma</w:t>
-      </w:r>
-      <w:r>
-        <w:rPr>
-          <w:rFonts w:ascii="Arial" w:eastAsia="Times New Roman" w:hAnsi="Arial" w:cs="Arial"/>
-          <w:color w:val="000000"/>
-        </w:rPr>
-        <w:t xml:space="preserve"> </w:t>
+        <w:t xml:space="preserve">Ma </w:t>
       </w:r>
       <w:r>
         <w:rPr>
@@ -2447,85 +1774,42 @@
         </w:rPr>
         <w:t>·</w:t>
       </w:r>
-      <w:proofErr w:type="spellStart"/>
-      <w:r>
-        <w:rPr>
-          <w:rFonts w:ascii="Arial" w:eastAsia="Times New Roman" w:hAnsi="Arial" w:cs="Arial"/>
-          <w:color w:val="000000"/>
-        </w:rPr>
-        <w:t>sse</w:t>
-      </w:r>
-      <w:proofErr w:type="spellEnd"/>
-      <w:r>
-        <w:rPr>
-          <w:rFonts w:ascii="Arial" w:eastAsia="Times New Roman" w:hAnsi="Arial" w:cs="Arial"/>
-          <w:color w:val="000000"/>
-        </w:rPr>
-        <w:t xml:space="preserve"> troppo </w:t>
-      </w:r>
-      <w:proofErr w:type="spellStart"/>
-      <w:r>
-        <w:rPr>
-          <w:rFonts w:ascii="Arial" w:eastAsia="Times New Roman" w:hAnsi="Arial" w:cs="Arial"/>
-          <w:color w:val="000000"/>
-        </w:rPr>
-        <w:t>sogiorna</w:t>
-      </w:r>
-      <w:proofErr w:type="spellEnd"/>
-    </w:p>
-    <w:p>
-      <w:pPr>
-        <w:rPr>
-          <w:rFonts w:ascii="Arial" w:eastAsia="Times New Roman" w:hAnsi="Arial" w:cs="Arial"/>
-          <w:color w:val="000000"/>
-        </w:rPr>
-      </w:pPr>
-      <w:proofErr w:type="gramStart"/>
-      <w:r>
-        <w:rPr>
-          <w:rFonts w:ascii="Arial" w:eastAsia="Times New Roman" w:hAnsi="Arial" w:cs="Arial"/>
-          <w:color w:val="000000"/>
-        </w:rPr>
-        <w:t>la suo</w:t>
-      </w:r>
-      <w:proofErr w:type="gramEnd"/>
-      <w:r>
-        <w:rPr>
-          <w:rFonts w:ascii="Arial" w:eastAsia="Times New Roman" w:hAnsi="Arial" w:cs="Arial"/>
-          <w:color w:val="000000"/>
-        </w:rPr>
-        <w:t xml:space="preserve"> cruda partita,</w:t>
-      </w:r>
-    </w:p>
-    <w:p>
-      <w:pPr>
-        <w:rPr>
-          <w:rFonts w:ascii="Arial" w:eastAsia="Times New Roman" w:hAnsi="Arial" w:cs="Arial"/>
-          <w:color w:val="000000"/>
-        </w:rPr>
-      </w:pPr>
-      <w:r>
-        <w:rPr>
-          <w:rFonts w:ascii="Arial" w:eastAsia="Times New Roman" w:hAnsi="Arial" w:cs="Arial"/>
-          <w:color w:val="000000"/>
-        </w:rPr>
-        <w:t xml:space="preserve">farà mancar </w:t>
-      </w:r>
-      <w:proofErr w:type="gramStart"/>
-      <w:r>
-        <w:rPr>
-          <w:rFonts w:ascii="Arial" w:eastAsia="Times New Roman" w:hAnsi="Arial" w:cs="Arial"/>
-          <w:color w:val="000000"/>
-        </w:rPr>
-        <w:t>mie vita</w:t>
-      </w:r>
-      <w:proofErr w:type="gramEnd"/>
-      <w:r>
-        <w:rPr>
-          <w:rFonts w:ascii="Arial" w:eastAsia="Times New Roman" w:hAnsi="Arial" w:cs="Arial"/>
-          <w:color w:val="000000"/>
-        </w:rPr>
-        <w:t>,</w:t>
+      <w:r>
+        <w:rPr>
+          <w:rFonts w:ascii="Arial" w:eastAsia="Times New Roman" w:hAnsi="Arial" w:cs="Arial"/>
+          <w:color w:val="000000"/>
+        </w:rPr>
+        <w:t>sse troppo sogiorna</w:t>
+      </w:r>
+    </w:p>
+    <w:p>
+      <w:pPr>
+        <w:rPr>
+          <w:rFonts w:ascii="Arial" w:eastAsia="Times New Roman" w:hAnsi="Arial" w:cs="Arial"/>
+          <w:color w:val="000000"/>
+        </w:rPr>
+      </w:pPr>
+      <w:r>
+        <w:rPr>
+          <w:rFonts w:ascii="Arial" w:eastAsia="Times New Roman" w:hAnsi="Arial" w:cs="Arial"/>
+          <w:color w:val="000000"/>
+        </w:rPr>
+        <w:t>la suo cruda partita,</w:t>
+      </w:r>
+    </w:p>
+    <w:p>
+      <w:pPr>
+        <w:rPr>
+          <w:rFonts w:ascii="Arial" w:eastAsia="Times New Roman" w:hAnsi="Arial" w:cs="Arial"/>
+          <w:color w:val="000000"/>
+        </w:rPr>
+      </w:pPr>
+      <w:r>
+        <w:rPr>
+          <w:rFonts w:ascii="Arial" w:eastAsia="Times New Roman" w:hAnsi="Arial" w:cs="Arial"/>
+          <w:color w:val="000000"/>
+        </w:rPr>
+        <w:t>farà mancar mie vita,</w:t>
       </w:r>
     </w:p>
     <w:p>
@@ -2554,24 +1838,9 @@
           <w:rFonts w:ascii="Arial" w:eastAsia="Times New Roman" w:hAnsi="Arial" w:cs="Arial"/>
           <w:color w:val="000000"/>
         </w:rPr>
-        <w:t xml:space="preserve"> suo begli </w:t>
-      </w:r>
-      <w:proofErr w:type="spellStart"/>
-      <w:r>
-        <w:rPr>
-          <w:rFonts w:ascii="Arial" w:eastAsia="Times New Roman" w:hAnsi="Arial" w:cs="Arial"/>
-          <w:color w:val="000000"/>
-        </w:rPr>
-        <w:t>ochi</w:t>
-      </w:r>
-      <w:proofErr w:type="spellEnd"/>
-      <w:r>
-        <w:rPr>
-          <w:rFonts w:ascii="Arial" w:eastAsia="Times New Roman" w:hAnsi="Arial" w:cs="Arial"/>
-          <w:color w:val="000000"/>
-        </w:rPr>
-        <w:t xml:space="preserve"> caro.</w:t>
-      </w:r>
+        <w:t xml:space="preserve"> suo begli ochi caro.</w:t>
+      </w:r>
+      <w:bookmarkEnd w:id="0"/>
     </w:p>
     <w:sectPr>
       <w:pgSz w:w="11900" w:h="16840"/>
@@ -2584,7 +1853,7 @@
 </file>
 
 <file path=word/styles.xml><?xml version="1.0" encoding="utf-8"?>
-<w:styles xmlns:mc="http://schemas.openxmlformats.org/markup-compatibility/2006" xmlns:r="http://schemas.openxmlformats.org/officeDocument/2006/relationships" xmlns:w="http://schemas.openxmlformats.org/wordprocessingml/2006/main" xmlns:w14="http://schemas.microsoft.com/office/word/2010/wordml" xmlns:w15="http://schemas.microsoft.com/office/word/2012/wordml" xmlns:w16cid="http://schemas.microsoft.com/office/word/2016/wordml/cid" xmlns:w16se="http://schemas.microsoft.com/office/word/2015/wordml/symex" mc:Ignorable="w14 w15 w16se w16cid">
+<w:styles xmlns:mc="http://schemas.openxmlformats.org/markup-compatibility/2006" xmlns:r="http://schemas.openxmlformats.org/officeDocument/2006/relationships" xmlns:w="http://schemas.openxmlformats.org/wordprocessingml/2006/main" xmlns:w14="http://schemas.microsoft.com/office/word/2010/wordml" xmlns:w15="http://schemas.microsoft.com/office/word/2012/wordml" xmlns:w16cex="http://schemas.microsoft.com/office/word/2018/wordml/cex" xmlns:w16cid="http://schemas.microsoft.com/office/word/2016/wordml/cid" xmlns:w16="http://schemas.microsoft.com/office/word/2018/wordml" xmlns:w16sdtdh="http://schemas.microsoft.com/office/word/2020/wordml/sdtdatahash" xmlns:w16se="http://schemas.microsoft.com/office/word/2015/wordml/symex" mc:Ignorable="w14 w15 w16se w16cid w16 w16cex w16sdtdh">
   <w:docDefaults>
     <w:rPrDefault>
       <w:rPr>
@@ -2596,7 +1865,7 @@
     </w:rPrDefault>
     <w:pPrDefault/>
   </w:docDefaults>
-  <w:latentStyles w:defLockedState="0" w:defUIPriority="99" w:defSemiHidden="0" w:defUnhideWhenUsed="0" w:defQFormat="0" w:count="375">
+  <w:latentStyles w:defLockedState="0" w:defUIPriority="99" w:defSemiHidden="0" w:defUnhideWhenUsed="0" w:defQFormat="0" w:count="376">
     <w:lsdException w:name="Normal" w:uiPriority="0" w:qFormat="1"/>
     <w:lsdException w:name="heading 1" w:uiPriority="9" w:qFormat="1"/>
     <w:lsdException w:name="heading 2" w:semiHidden="1" w:uiPriority="9" w:unhideWhenUsed="1" w:qFormat="1"/>
@@ -2702,7 +1971,6 @@
     <w:lsdException w:name="HTML Sample" w:semiHidden="1" w:unhideWhenUsed="1"/>
     <w:lsdException w:name="HTML Typewriter" w:semiHidden="1" w:unhideWhenUsed="1"/>
     <w:lsdException w:name="HTML Variable" w:semiHidden="1" w:unhideWhenUsed="1"/>
-    <w:lsdException w:name="Normal Table" w:semiHidden="1" w:unhideWhenUsed="1"/>
     <w:lsdException w:name="annotation subject" w:semiHidden="1" w:unhideWhenUsed="1"/>
     <w:lsdException w:name="No List" w:semiHidden="1" w:unhideWhenUsed="1"/>
     <w:lsdException w:name="Outline List 1" w:semiHidden="1" w:unhideWhenUsed="1"/>
@@ -2749,10 +2017,8 @@
     <w:lsdException w:name="Table Subtle 2" w:semiHidden="1" w:unhideWhenUsed="1"/>
     <w:lsdException w:name="Table Web 1" w:semiHidden="1" w:unhideWhenUsed="1"/>
     <w:lsdException w:name="Table Web 2" w:semiHidden="1" w:unhideWhenUsed="1"/>
-    <w:lsdException w:name="Table Web 3" w:semiHidden="1" w:unhideWhenUsed="1"/>
     <w:lsdException w:name="Balloon Text" w:semiHidden="1" w:unhideWhenUsed="1"/>
     <w:lsdException w:name="Table Grid" w:uiPriority="39"/>
-    <w:lsdException w:name="Table Theme" w:semiHidden="1" w:unhideWhenUsed="1"/>
     <w:lsdException w:name="Placeholder Text" w:semiHidden="1"/>
     <w:lsdException w:name="No Spacing" w:uiPriority="1" w:qFormat="1"/>
     <w:lsdException w:name="Light Shading" w:uiPriority="60"/>
@@ -2970,6 +2236,7 @@
     <w:lsdException w:name="List Table 7 Colorful Accent 6" w:uiPriority="52"/>
     <w:lsdException w:name="Mention" w:semiHidden="1" w:unhideWhenUsed="1"/>
     <w:lsdException w:name="Smart Hyperlink" w:semiHidden="1" w:unhideWhenUsed="1"/>
+    <w:lsdException w:name="Smart Link" w:semiHidden="1" w:unhideWhenUsed="1"/>
   </w:latentStyles>
   <w:style w:type="paragraph" w:default="1" w:styleId="Normale">
     <w:name w:val="Normal"/>
@@ -2978,6 +2245,7 @@
   <w:style w:type="character" w:default="1" w:styleId="Carpredefinitoparagrafo">
     <w:name w:val="Default Paragraph Font"/>
     <w:uiPriority w:val="1"/>
+    <w:semiHidden/>
     <w:unhideWhenUsed/>
   </w:style>
   <w:style w:type="table" w:default="1" w:styleId="Tabellanormale">

</xml_diff>